<commit_message>
Added examples for insert. Added some extra content.
</commit_message>
<xml_diff>
--- a/AVL_Documentation.docx
+++ b/AVL_Documentation.docx
@@ -242,7 +242,7 @@
         <w:rPr>
           <w:sz w:val="32"/>
         </w:rPr>
-        <w:t>Destructor</w:t>
+        <w:t>Copy Constructor</w:t>
       </w:r>
     </w:p>
     <w:p>
@@ -260,6 +260,24 @@
         <w:rPr>
           <w:sz w:val="32"/>
         </w:rPr>
+        <w:t>Destructor</w:t>
+      </w:r>
+    </w:p>
+    <w:p>
+      <w:pPr>
+        <w:pStyle w:val="ListParagraph"/>
+        <w:numPr>
+          <w:ilvl w:val="0"/>
+          <w:numId w:val="1"/>
+        </w:numPr>
+        <w:rPr>
+          <w:sz w:val="32"/>
+        </w:rPr>
+      </w:pPr>
+      <w:r>
+        <w:rPr>
+          <w:sz w:val="32"/>
+        </w:rPr>
         <w:t>Assignment Operator Overloading</w:t>
       </w:r>
     </w:p>
@@ -269,6 +287,8 @@
           <w:sz w:val="32"/>
         </w:rPr>
       </w:pPr>
+      <w:bookmarkStart w:id="0" w:name="_GoBack"/>
+      <w:bookmarkEnd w:id="0"/>
     </w:p>
     <w:p>
       <w:pPr>
@@ -373,7 +393,6 @@
         <w:rPr>
           <w:sz w:val="48"/>
         </w:rPr>
-        <w:lastRenderedPageBreak/>
         <w:t>Insert</w:t>
       </w:r>
     </w:p>
@@ -525,6 +544,7 @@
           <w:noProof/>
           <w:lang w:eastAsia="en-IN"/>
         </w:rPr>
+        <w:lastRenderedPageBreak/>
         <w:drawing>
           <wp:inline distT="0" distB="0" distL="0" distR="0">
             <wp:extent cx="4029075" cy="2050770"/>
@@ -577,7 +597,6 @@
     </w:p>
     <w:p>
       <w:r>
-        <w:lastRenderedPageBreak/>
         <w:t xml:space="preserve">Notice how BF of nodes </w:t>
       </w:r>
       <w:r>
@@ -770,6 +789,7 @@
           <w:noProof/>
           <w:lang w:eastAsia="en-IN"/>
         </w:rPr>
+        <w:lastRenderedPageBreak/>
         <w:drawing>
           <wp:inline distT="0" distB="0" distL="0" distR="0">
             <wp:extent cx="3657600" cy="1838545"/>
@@ -944,6 +964,7 @@
           <w:noProof/>
           <w:lang w:eastAsia="en-IN"/>
         </w:rPr>
+        <w:lastRenderedPageBreak/>
         <w:drawing>
           <wp:inline distT="0" distB="0" distL="0" distR="0">
             <wp:extent cx="3720202" cy="1743075"/>
@@ -1089,25 +1110,13 @@
         <w:spacing w:after="0" w:line="240" w:lineRule="auto"/>
       </w:pPr>
       <w:r>
-        <w:t xml:space="preserve">If bf of R is </w:t>
-      </w:r>
-      <w:r>
-        <w:t>-</w:t>
-      </w:r>
-      <w:r>
-        <w:t xml:space="preserve">1 and the </w:t>
+        <w:t xml:space="preserve">If bf of R is -1 and the </w:t>
       </w:r>
       <w:r>
         <w:t>inserted</w:t>
       </w:r>
       <w:r>
-        <w:t xml:space="preserve"> element is on the </w:t>
-      </w:r>
-      <w:r>
-        <w:t>left</w:t>
-      </w:r>
-      <w:r>
-        <w:t xml:space="preserve"> sub tree of S</w:t>
+        <w:t xml:space="preserve"> element is on the left sub tree of S</w:t>
       </w:r>
       <w:r>
         <w:t>.</w:t>
@@ -1129,7 +1138,6 @@
         <w:rPr>
           <w:b/>
         </w:rPr>
-        <w:lastRenderedPageBreak/>
         <w:t>Example4</w:t>
       </w:r>
       <w:r>
@@ -1275,6 +1283,7 @@
           <w:noProof/>
           <w:lang w:eastAsia="en-IN"/>
         </w:rPr>
+        <w:lastRenderedPageBreak/>
         <w:drawing>
           <wp:inline distT="0" distB="0" distL="0" distR="0">
             <wp:extent cx="2019300" cy="1403828"/>
@@ -1391,13 +1400,7 @@
     </w:p>
     <w:p>
       <w:r>
-        <w:t>Note that S poin</w:t>
-      </w:r>
-      <w:r>
-        <w:t>ts to node 3, R points to Node 2</w:t>
-      </w:r>
-      <w:r>
-        <w:t>. The BFs of both of them have been made 0 in the resultant tree.</w:t>
+        <w:t>Note that S points to node 3, R points to Node 2. The BFs of both of them have been made 0 in the resultant tree.</w:t>
       </w:r>
     </w:p>
     <w:p/>
@@ -1406,7 +1409,6 @@
         <w:rPr>
           <w:b/>
         </w:rPr>
-        <w:lastRenderedPageBreak/>
         <w:t>Case3b</w:t>
       </w:r>
       <w:r>
@@ -1515,6 +1517,7 @@
         <w:rPr>
           <w:b/>
         </w:rPr>
+        <w:lastRenderedPageBreak/>
         <w:t>Example6</w:t>
       </w:r>
       <w:r>
@@ -1667,7 +1670,6 @@
         <w:rPr>
           <w:b/>
         </w:rPr>
-        <w:lastRenderedPageBreak/>
         <w:t>Example7</w:t>
       </w:r>
       <w:r>
@@ -1794,17 +1796,640 @@
         </w:drawing>
       </w:r>
     </w:p>
-    <w:p/>
-    <w:p/>
-    <w:p/>
-    <w:p/>
-    <w:p/>
-    <w:p/>
-    <w:p/>
-    <w:p/>
-    <w:p/>
-    <w:p/>
-    <w:p/>
+    <w:p>
+      <w:r>
+        <w:t>Some additional Examples:</w:t>
+      </w:r>
+    </w:p>
+    <w:p>
+      <w:r>
+        <w:rPr>
+          <w:b/>
+        </w:rPr>
+        <w:t>Example8</w:t>
+      </w:r>
+      <w:r>
+        <w:t>: Single Rotation</w:t>
+      </w:r>
+    </w:p>
+    <w:p>
+      <w:r>
+        <w:rPr>
+          <w:noProof/>
+          <w:lang w:eastAsia="en-IN"/>
+        </w:rPr>
+        <w:lastRenderedPageBreak/>
+        <w:drawing>
+          <wp:inline distT="0" distB="0" distL="0" distR="0">
+            <wp:extent cx="3009900" cy="1933575"/>
+            <wp:effectExtent l="0" t="0" r="0" b="9525"/>
+            <wp:docPr id="13" name="Picture 13" descr="C:\Users\User\Desktop\IIT Guwahati\DS Lab\Assignments\Ass2\DSLAB_Assignment2\1a1.png"/>
+            <wp:cNvGraphicFramePr>
+              <a:graphicFrameLocks xmlns:a="http://schemas.openxmlformats.org/drawingml/2006/main" noChangeAspect="1"/>
+            </wp:cNvGraphicFramePr>
+            <a:graphic xmlns:a="http://schemas.openxmlformats.org/drawingml/2006/main">
+              <a:graphicData uri="http://schemas.openxmlformats.org/drawingml/2006/picture">
+                <pic:pic xmlns:pic="http://schemas.openxmlformats.org/drawingml/2006/picture">
+                  <pic:nvPicPr>
+                    <pic:cNvPr id="0" name="Picture 2" descr="C:\Users\User\Desktop\IIT Guwahati\DS Lab\Assignments\Ass2\DSLAB_Assignment2\1a1.png"/>
+                    <pic:cNvPicPr>
+                      <a:picLocks noChangeAspect="1" noChangeArrowheads="1"/>
+                    </pic:cNvPicPr>
+                  </pic:nvPicPr>
+                  <pic:blipFill>
+                    <a:blip r:embed="rId20">
+                      <a:extLst>
+                        <a:ext uri="{28A0092B-C50C-407E-A947-70E740481C1C}">
+                          <a14:useLocalDpi xmlns:a14="http://schemas.microsoft.com/office/drawing/2010/main" val="0"/>
+                        </a:ext>
+                      </a:extLst>
+                    </a:blip>
+                    <a:srcRect/>
+                    <a:stretch>
+                      <a:fillRect/>
+                    </a:stretch>
+                  </pic:blipFill>
+                  <pic:spPr bwMode="auto">
+                    <a:xfrm>
+                      <a:off x="0" y="0"/>
+                      <a:ext cx="3009900" cy="1933575"/>
+                    </a:xfrm>
+                    <a:prstGeom prst="rect">
+                      <a:avLst/>
+                    </a:prstGeom>
+                    <a:noFill/>
+                    <a:ln>
+                      <a:noFill/>
+                    </a:ln>
+                  </pic:spPr>
+                </pic:pic>
+              </a:graphicData>
+            </a:graphic>
+          </wp:inline>
+        </w:drawing>
+      </w:r>
+    </w:p>
+    <w:p>
+      <w:r>
+        <w:t>Insert 6</w:t>
+      </w:r>
+    </w:p>
+    <w:p>
+      <w:r>
+        <w:rPr>
+          <w:noProof/>
+          <w:lang w:eastAsia="en-IN"/>
+        </w:rPr>
+        <w:drawing>
+          <wp:inline distT="0" distB="0" distL="0" distR="0">
+            <wp:extent cx="3648075" cy="1933575"/>
+            <wp:effectExtent l="0" t="0" r="9525" b="9525"/>
+            <wp:docPr id="12" name="Picture 12" descr="C:\Users\User\Desktop\IIT Guwahati\DS Lab\Assignments\Ass2\DSLAB_Assignment2\1a2.png"/>
+            <wp:cNvGraphicFramePr>
+              <a:graphicFrameLocks xmlns:a="http://schemas.openxmlformats.org/drawingml/2006/main" noChangeAspect="1"/>
+            </wp:cNvGraphicFramePr>
+            <a:graphic xmlns:a="http://schemas.openxmlformats.org/drawingml/2006/main">
+              <a:graphicData uri="http://schemas.openxmlformats.org/drawingml/2006/picture">
+                <pic:pic xmlns:pic="http://schemas.openxmlformats.org/drawingml/2006/picture">
+                  <pic:nvPicPr>
+                    <pic:cNvPr id="0" name="Picture 1" descr="C:\Users\User\Desktop\IIT Guwahati\DS Lab\Assignments\Ass2\DSLAB_Assignment2\1a2.png"/>
+                    <pic:cNvPicPr>
+                      <a:picLocks noChangeAspect="1" noChangeArrowheads="1"/>
+                    </pic:cNvPicPr>
+                  </pic:nvPicPr>
+                  <pic:blipFill>
+                    <a:blip r:embed="rId21">
+                      <a:extLst>
+                        <a:ext uri="{28A0092B-C50C-407E-A947-70E740481C1C}">
+                          <a14:useLocalDpi xmlns:a14="http://schemas.microsoft.com/office/drawing/2010/main" val="0"/>
+                        </a:ext>
+                      </a:extLst>
+                    </a:blip>
+                    <a:srcRect/>
+                    <a:stretch>
+                      <a:fillRect/>
+                    </a:stretch>
+                  </pic:blipFill>
+                  <pic:spPr bwMode="auto">
+                    <a:xfrm>
+                      <a:off x="0" y="0"/>
+                      <a:ext cx="3648075" cy="1933575"/>
+                    </a:xfrm>
+                    <a:prstGeom prst="rect">
+                      <a:avLst/>
+                    </a:prstGeom>
+                    <a:noFill/>
+                    <a:ln>
+                      <a:noFill/>
+                    </a:ln>
+                  </pic:spPr>
+                </pic:pic>
+              </a:graphicData>
+            </a:graphic>
+          </wp:inline>
+        </w:drawing>
+      </w:r>
+    </w:p>
+    <w:p/>
+    <w:p>
+      <w:r>
+        <w:rPr>
+          <w:b/>
+        </w:rPr>
+        <w:t>Example</w:t>
+      </w:r>
+      <w:r>
+        <w:rPr>
+          <w:b/>
+        </w:rPr>
+        <w:t>9</w:t>
+      </w:r>
+      <w:r>
+        <w:t>: Single Rotation</w:t>
+      </w:r>
+    </w:p>
+    <w:p>
+      <w:r>
+        <w:rPr>
+          <w:noProof/>
+          <w:lang w:eastAsia="en-IN"/>
+        </w:rPr>
+        <w:drawing>
+          <wp:inline distT="0" distB="0" distL="0" distR="0">
+            <wp:extent cx="3009900" cy="1933575"/>
+            <wp:effectExtent l="0" t="0" r="0" b="9525"/>
+            <wp:docPr id="40" name="Picture 40" descr="C:\Users\User\Desktop\IIT Guwahati\DS Lab\Assignments\Ass2\DSLAB_Assignment2\1b1.png"/>
+            <wp:cNvGraphicFramePr>
+              <a:graphicFrameLocks xmlns:a="http://schemas.openxmlformats.org/drawingml/2006/main" noChangeAspect="1"/>
+            </wp:cNvGraphicFramePr>
+            <a:graphic xmlns:a="http://schemas.openxmlformats.org/drawingml/2006/main">
+              <a:graphicData uri="http://schemas.openxmlformats.org/drawingml/2006/picture">
+                <pic:pic xmlns:pic="http://schemas.openxmlformats.org/drawingml/2006/picture">
+                  <pic:nvPicPr>
+                    <pic:cNvPr id="0" name="Picture 4" descr="C:\Users\User\Desktop\IIT Guwahati\DS Lab\Assignments\Ass2\DSLAB_Assignment2\1b1.png"/>
+                    <pic:cNvPicPr>
+                      <a:picLocks noChangeAspect="1" noChangeArrowheads="1"/>
+                    </pic:cNvPicPr>
+                  </pic:nvPicPr>
+                  <pic:blipFill>
+                    <a:blip r:embed="rId22">
+                      <a:extLst>
+                        <a:ext uri="{28A0092B-C50C-407E-A947-70E740481C1C}">
+                          <a14:useLocalDpi xmlns:a14="http://schemas.microsoft.com/office/drawing/2010/main" val="0"/>
+                        </a:ext>
+                      </a:extLst>
+                    </a:blip>
+                    <a:srcRect/>
+                    <a:stretch>
+                      <a:fillRect/>
+                    </a:stretch>
+                  </pic:blipFill>
+                  <pic:spPr bwMode="auto">
+                    <a:xfrm>
+                      <a:off x="0" y="0"/>
+                      <a:ext cx="3009900" cy="1933575"/>
+                    </a:xfrm>
+                    <a:prstGeom prst="rect">
+                      <a:avLst/>
+                    </a:prstGeom>
+                    <a:noFill/>
+                    <a:ln>
+                      <a:noFill/>
+                    </a:ln>
+                  </pic:spPr>
+                </pic:pic>
+              </a:graphicData>
+            </a:graphic>
+          </wp:inline>
+        </w:drawing>
+      </w:r>
+    </w:p>
+    <w:p>
+      <w:r>
+        <w:t>Insert 1</w:t>
+      </w:r>
+    </w:p>
+    <w:p>
+      <w:r>
+        <w:rPr>
+          <w:noProof/>
+          <w:lang w:eastAsia="en-IN"/>
+        </w:rPr>
+        <w:lastRenderedPageBreak/>
+        <w:drawing>
+          <wp:inline distT="0" distB="0" distL="0" distR="0">
+            <wp:extent cx="3648075" cy="1933575"/>
+            <wp:effectExtent l="0" t="0" r="9525" b="9525"/>
+            <wp:docPr id="39" name="Picture 39" descr="C:\Users\User\Desktop\IIT Guwahati\DS Lab\Assignments\Ass2\DSLAB_Assignment2\1b2.png"/>
+            <wp:cNvGraphicFramePr>
+              <a:graphicFrameLocks xmlns:a="http://schemas.openxmlformats.org/drawingml/2006/main" noChangeAspect="1"/>
+            </wp:cNvGraphicFramePr>
+            <a:graphic xmlns:a="http://schemas.openxmlformats.org/drawingml/2006/main">
+              <a:graphicData uri="http://schemas.openxmlformats.org/drawingml/2006/picture">
+                <pic:pic xmlns:pic="http://schemas.openxmlformats.org/drawingml/2006/picture">
+                  <pic:nvPicPr>
+                    <pic:cNvPr id="0" name="Picture 3" descr="C:\Users\User\Desktop\IIT Guwahati\DS Lab\Assignments\Ass2\DSLAB_Assignment2\1b2.png"/>
+                    <pic:cNvPicPr>
+                      <a:picLocks noChangeAspect="1" noChangeArrowheads="1"/>
+                    </pic:cNvPicPr>
+                  </pic:nvPicPr>
+                  <pic:blipFill>
+                    <a:blip r:embed="rId23">
+                      <a:extLst>
+                        <a:ext uri="{28A0092B-C50C-407E-A947-70E740481C1C}">
+                          <a14:useLocalDpi xmlns:a14="http://schemas.microsoft.com/office/drawing/2010/main" val="0"/>
+                        </a:ext>
+                      </a:extLst>
+                    </a:blip>
+                    <a:srcRect/>
+                    <a:stretch>
+                      <a:fillRect/>
+                    </a:stretch>
+                  </pic:blipFill>
+                  <pic:spPr bwMode="auto">
+                    <a:xfrm>
+                      <a:off x="0" y="0"/>
+                      <a:ext cx="3648075" cy="1933575"/>
+                    </a:xfrm>
+                    <a:prstGeom prst="rect">
+                      <a:avLst/>
+                    </a:prstGeom>
+                    <a:noFill/>
+                    <a:ln>
+                      <a:noFill/>
+                    </a:ln>
+                  </pic:spPr>
+                </pic:pic>
+              </a:graphicData>
+            </a:graphic>
+          </wp:inline>
+        </w:drawing>
+      </w:r>
+    </w:p>
+    <w:p/>
+    <w:p>
+      <w:pPr>
+        <w:rPr>
+          <w:b/>
+        </w:rPr>
+      </w:pPr>
+    </w:p>
+    <w:p>
+      <w:pPr>
+        <w:rPr>
+          <w:b/>
+        </w:rPr>
+      </w:pPr>
+    </w:p>
+    <w:p>
+      <w:pPr>
+        <w:rPr>
+          <w:b/>
+        </w:rPr>
+      </w:pPr>
+    </w:p>
+    <w:p>
+      <w:pPr>
+        <w:rPr>
+          <w:b/>
+        </w:rPr>
+      </w:pPr>
+    </w:p>
+    <w:p>
+      <w:pPr>
+        <w:rPr>
+          <w:b/>
+        </w:rPr>
+      </w:pPr>
+    </w:p>
+    <w:p>
+      <w:pPr>
+        <w:rPr>
+          <w:b/>
+        </w:rPr>
+      </w:pPr>
+    </w:p>
+    <w:p>
+      <w:pPr>
+        <w:rPr>
+          <w:b/>
+        </w:rPr>
+      </w:pPr>
+    </w:p>
+    <w:p>
+      <w:pPr>
+        <w:rPr>
+          <w:b/>
+        </w:rPr>
+      </w:pPr>
+    </w:p>
+    <w:p>
+      <w:pPr>
+        <w:rPr>
+          <w:b/>
+        </w:rPr>
+      </w:pPr>
+    </w:p>
+    <w:p>
+      <w:pPr>
+        <w:rPr>
+          <w:b/>
+        </w:rPr>
+      </w:pPr>
+    </w:p>
+    <w:p>
+      <w:pPr>
+        <w:rPr>
+          <w:b/>
+        </w:rPr>
+      </w:pPr>
+    </w:p>
+    <w:p>
+      <w:r>
+        <w:rPr>
+          <w:b/>
+        </w:rPr>
+        <w:t>Example</w:t>
+      </w:r>
+      <w:r>
+        <w:rPr>
+          <w:b/>
+        </w:rPr>
+        <w:t>9</w:t>
+      </w:r>
+      <w:r>
+        <w:t xml:space="preserve">: </w:t>
+      </w:r>
+      <w:r>
+        <w:t>Double</w:t>
+      </w:r>
+      <w:r>
+        <w:t xml:space="preserve"> Rotation</w:t>
+      </w:r>
+    </w:p>
+    <w:p>
+      <w:r>
+        <w:rPr>
+          <w:noProof/>
+          <w:lang w:eastAsia="en-IN"/>
+        </w:rPr>
+        <w:lastRenderedPageBreak/>
+        <w:drawing>
+          <wp:inline distT="0" distB="0" distL="0" distR="0">
+            <wp:extent cx="5495925" cy="2695575"/>
+            <wp:effectExtent l="0" t="0" r="9525" b="9525"/>
+            <wp:docPr id="42" name="Picture 42" descr="C:\Users\User\Desktop\IIT Guwahati\DS Lab\Assignments\Ass2\DSLAB_Assignment2\2a+1.png"/>
+            <wp:cNvGraphicFramePr>
+              <a:graphicFrameLocks xmlns:a="http://schemas.openxmlformats.org/drawingml/2006/main" noChangeAspect="1"/>
+            </wp:cNvGraphicFramePr>
+            <a:graphic xmlns:a="http://schemas.openxmlformats.org/drawingml/2006/main">
+              <a:graphicData uri="http://schemas.openxmlformats.org/drawingml/2006/picture">
+                <pic:pic xmlns:pic="http://schemas.openxmlformats.org/drawingml/2006/picture">
+                  <pic:nvPicPr>
+                    <pic:cNvPr id="0" name="Picture 6" descr="C:\Users\User\Desktop\IIT Guwahati\DS Lab\Assignments\Ass2\DSLAB_Assignment2\2a+1.png"/>
+                    <pic:cNvPicPr>
+                      <a:picLocks noChangeAspect="1" noChangeArrowheads="1"/>
+                    </pic:cNvPicPr>
+                  </pic:nvPicPr>
+                  <pic:blipFill>
+                    <a:blip r:embed="rId24">
+                      <a:extLst>
+                        <a:ext uri="{28A0092B-C50C-407E-A947-70E740481C1C}">
+                          <a14:useLocalDpi xmlns:a14="http://schemas.microsoft.com/office/drawing/2010/main" val="0"/>
+                        </a:ext>
+                      </a:extLst>
+                    </a:blip>
+                    <a:srcRect/>
+                    <a:stretch>
+                      <a:fillRect/>
+                    </a:stretch>
+                  </pic:blipFill>
+                  <pic:spPr bwMode="auto">
+                    <a:xfrm>
+                      <a:off x="0" y="0"/>
+                      <a:ext cx="5495925" cy="2695575"/>
+                    </a:xfrm>
+                    <a:prstGeom prst="rect">
+                      <a:avLst/>
+                    </a:prstGeom>
+                    <a:noFill/>
+                    <a:ln>
+                      <a:noFill/>
+                    </a:ln>
+                  </pic:spPr>
+                </pic:pic>
+              </a:graphicData>
+            </a:graphic>
+          </wp:inline>
+        </w:drawing>
+      </w:r>
+    </w:p>
+    <w:p>
+      <w:r>
+        <w:t>Insert 9:</w:t>
+      </w:r>
+    </w:p>
+    <w:p>
+      <w:r>
+        <w:rPr>
+          <w:noProof/>
+          <w:lang w:eastAsia="en-IN"/>
+        </w:rPr>
+        <w:drawing>
+          <wp:inline distT="0" distB="0" distL="0" distR="0">
+            <wp:extent cx="6191250" cy="2695575"/>
+            <wp:effectExtent l="0" t="0" r="0" b="9525"/>
+            <wp:docPr id="41" name="Picture 41" descr="C:\Users\User\Desktop\IIT Guwahati\DS Lab\Assignments\Ass2\DSLAB_Assignment2\2a+2.png"/>
+            <wp:cNvGraphicFramePr>
+              <a:graphicFrameLocks xmlns:a="http://schemas.openxmlformats.org/drawingml/2006/main" noChangeAspect="1"/>
+            </wp:cNvGraphicFramePr>
+            <a:graphic xmlns:a="http://schemas.openxmlformats.org/drawingml/2006/main">
+              <a:graphicData uri="http://schemas.openxmlformats.org/drawingml/2006/picture">
+                <pic:pic xmlns:pic="http://schemas.openxmlformats.org/drawingml/2006/picture">
+                  <pic:nvPicPr>
+                    <pic:cNvPr id="0" name="Picture 5" descr="C:\Users\User\Desktop\IIT Guwahati\DS Lab\Assignments\Ass2\DSLAB_Assignment2\2a+2.png"/>
+                    <pic:cNvPicPr>
+                      <a:picLocks noChangeAspect="1" noChangeArrowheads="1"/>
+                    </pic:cNvPicPr>
+                  </pic:nvPicPr>
+                  <pic:blipFill>
+                    <a:blip r:embed="rId25">
+                      <a:extLst>
+                        <a:ext uri="{28A0092B-C50C-407E-A947-70E740481C1C}">
+                          <a14:useLocalDpi xmlns:a14="http://schemas.microsoft.com/office/drawing/2010/main" val="0"/>
+                        </a:ext>
+                      </a:extLst>
+                    </a:blip>
+                    <a:srcRect/>
+                    <a:stretch>
+                      <a:fillRect/>
+                    </a:stretch>
+                  </pic:blipFill>
+                  <pic:spPr bwMode="auto">
+                    <a:xfrm>
+                      <a:off x="0" y="0"/>
+                      <a:ext cx="6191250" cy="2695575"/>
+                    </a:xfrm>
+                    <a:prstGeom prst="rect">
+                      <a:avLst/>
+                    </a:prstGeom>
+                    <a:noFill/>
+                    <a:ln>
+                      <a:noFill/>
+                    </a:ln>
+                  </pic:spPr>
+                </pic:pic>
+              </a:graphicData>
+            </a:graphic>
+          </wp:inline>
+        </w:drawing>
+      </w:r>
+    </w:p>
+    <w:p/>
+    <w:p/>
+    <w:p/>
+    <w:p/>
+    <w:p/>
+    <w:p/>
+    <w:p/>
+    <w:p/>
+    <w:p>
+      <w:r>
+        <w:rPr>
+          <w:b/>
+        </w:rPr>
+        <w:t>Example</w:t>
+      </w:r>
+      <w:r>
+        <w:rPr>
+          <w:b/>
+        </w:rPr>
+        <w:t>10</w:t>
+      </w:r>
+      <w:r>
+        <w:t>: Double Rotation</w:t>
+      </w:r>
+    </w:p>
+    <w:p>
+      <w:r>
+        <w:rPr>
+          <w:noProof/>
+          <w:lang w:eastAsia="en-IN"/>
+        </w:rPr>
+        <w:lastRenderedPageBreak/>
+        <w:drawing>
+          <wp:inline distT="0" distB="0" distL="0" distR="0">
+            <wp:extent cx="5126941" cy="2514600"/>
+            <wp:effectExtent l="0" t="0" r="0" b="0"/>
+            <wp:docPr id="44" name="Picture 44" descr="C:\Users\User\Desktop\IIT Guwahati\DS Lab\Assignments\Ass2\DSLAB_Assignment2\2a-1.png"/>
+            <wp:cNvGraphicFramePr>
+              <a:graphicFrameLocks xmlns:a="http://schemas.openxmlformats.org/drawingml/2006/main" noChangeAspect="1"/>
+            </wp:cNvGraphicFramePr>
+            <a:graphic xmlns:a="http://schemas.openxmlformats.org/drawingml/2006/main">
+              <a:graphicData uri="http://schemas.openxmlformats.org/drawingml/2006/picture">
+                <pic:pic xmlns:pic="http://schemas.openxmlformats.org/drawingml/2006/picture">
+                  <pic:nvPicPr>
+                    <pic:cNvPr id="0" name="Picture 8" descr="C:\Users\User\Desktop\IIT Guwahati\DS Lab\Assignments\Ass2\DSLAB_Assignment2\2a-1.png"/>
+                    <pic:cNvPicPr>
+                      <a:picLocks noChangeAspect="1" noChangeArrowheads="1"/>
+                    </pic:cNvPicPr>
+                  </pic:nvPicPr>
+                  <pic:blipFill>
+                    <a:blip r:embed="rId26">
+                      <a:extLst>
+                        <a:ext uri="{28A0092B-C50C-407E-A947-70E740481C1C}">
+                          <a14:useLocalDpi xmlns:a14="http://schemas.microsoft.com/office/drawing/2010/main" val="0"/>
+                        </a:ext>
+                      </a:extLst>
+                    </a:blip>
+                    <a:srcRect/>
+                    <a:stretch>
+                      <a:fillRect/>
+                    </a:stretch>
+                  </pic:blipFill>
+                  <pic:spPr bwMode="auto">
+                    <a:xfrm>
+                      <a:off x="0" y="0"/>
+                      <a:ext cx="5126941" cy="2514600"/>
+                    </a:xfrm>
+                    <a:prstGeom prst="rect">
+                      <a:avLst/>
+                    </a:prstGeom>
+                    <a:noFill/>
+                    <a:ln>
+                      <a:noFill/>
+                    </a:ln>
+                  </pic:spPr>
+                </pic:pic>
+              </a:graphicData>
+            </a:graphic>
+          </wp:inline>
+        </w:drawing>
+      </w:r>
+    </w:p>
+    <w:p/>
+    <w:p>
+      <w:r>
+        <w:t>Insert 6</w:t>
+      </w:r>
+    </w:p>
+    <w:p/>
+    <w:p>
+      <w:r>
+        <w:rPr>
+          <w:noProof/>
+          <w:lang w:eastAsia="en-IN"/>
+        </w:rPr>
+        <w:drawing>
+          <wp:inline distT="0" distB="0" distL="0" distR="0">
+            <wp:extent cx="5553075" cy="2216531"/>
+            <wp:effectExtent l="0" t="0" r="0" b="0"/>
+            <wp:docPr id="43" name="Picture 43" descr="C:\Users\User\Desktop\IIT Guwahati\DS Lab\Assignments\Ass2\DSLAB_Assignment2\2a-2.png"/>
+            <wp:cNvGraphicFramePr>
+              <a:graphicFrameLocks xmlns:a="http://schemas.openxmlformats.org/drawingml/2006/main" noChangeAspect="1"/>
+            </wp:cNvGraphicFramePr>
+            <a:graphic xmlns:a="http://schemas.openxmlformats.org/drawingml/2006/main">
+              <a:graphicData uri="http://schemas.openxmlformats.org/drawingml/2006/picture">
+                <pic:pic xmlns:pic="http://schemas.openxmlformats.org/drawingml/2006/picture">
+                  <pic:nvPicPr>
+                    <pic:cNvPr id="0" name="Picture 7" descr="C:\Users\User\Desktop\IIT Guwahati\DS Lab\Assignments\Ass2\DSLAB_Assignment2\2a-2.png"/>
+                    <pic:cNvPicPr>
+                      <a:picLocks noChangeAspect="1" noChangeArrowheads="1"/>
+                    </pic:cNvPicPr>
+                  </pic:nvPicPr>
+                  <pic:blipFill>
+                    <a:blip r:embed="rId27">
+                      <a:extLst>
+                        <a:ext uri="{28A0092B-C50C-407E-A947-70E740481C1C}">
+                          <a14:useLocalDpi xmlns:a14="http://schemas.microsoft.com/office/drawing/2010/main" val="0"/>
+                        </a:ext>
+                      </a:extLst>
+                    </a:blip>
+                    <a:srcRect/>
+                    <a:stretch>
+                      <a:fillRect/>
+                    </a:stretch>
+                  </pic:blipFill>
+                  <pic:spPr bwMode="auto">
+                    <a:xfrm>
+                      <a:off x="0" y="0"/>
+                      <a:ext cx="5553075" cy="2216531"/>
+                    </a:xfrm>
+                    <a:prstGeom prst="rect">
+                      <a:avLst/>
+                    </a:prstGeom>
+                    <a:noFill/>
+                    <a:ln>
+                      <a:noFill/>
+                    </a:ln>
+                  </pic:spPr>
+                </pic:pic>
+              </a:graphicData>
+            </a:graphic>
+          </wp:inline>
+        </w:drawing>
+      </w:r>
+    </w:p>
     <w:p/>
     <w:p/>
     <w:p/>
@@ -1823,7 +2448,6 @@
         <w:rPr>
           <w:sz w:val="48"/>
         </w:rPr>
-        <w:lastRenderedPageBreak/>
         <w:t>Delete</w:t>
       </w:r>
     </w:p>
@@ -1841,6 +2465,7 @@
         </w:numPr>
       </w:pPr>
       <w:r>
+        <w:lastRenderedPageBreak/>
         <w:t>Leaf Node: Delete directly</w:t>
       </w:r>
     </w:p>
@@ -1943,6 +2568,9 @@
       </w:r>
       <w:r>
         <w:t>l to a, rebalancing is required.</w:t>
+      </w:r>
+      <w:r>
+        <w:t xml:space="preserve"> Since a lot of cases arise, we will check each case via examples:</w:t>
       </w:r>
     </w:p>
     <w:p>
@@ -1994,7 +2622,7 @@
                     </pic:cNvPicPr>
                   </pic:nvPicPr>
                   <pic:blipFill>
-                    <a:blip r:embed="rId20">
+                    <a:blip r:embed="rId28">
                       <a:extLst>
                         <a:ext uri="{28A0092B-C50C-407E-A947-70E740481C1C}">
                           <a14:useLocalDpi xmlns:a14="http://schemas.microsoft.com/office/drawing/2010/main" val="0"/>
@@ -2098,7 +2726,6 @@
         <w:rPr>
           <w:b/>
         </w:rPr>
-        <w:lastRenderedPageBreak/>
         <w:t>Case 3.1b:</w:t>
       </w:r>
     </w:p>
@@ -2114,6 +2741,7 @@
           <w:noProof/>
           <w:lang w:eastAsia="en-IN"/>
         </w:rPr>
+        <w:lastRenderedPageBreak/>
         <w:drawing>
           <wp:inline distT="0" distB="0" distL="0" distR="0">
             <wp:extent cx="4067175" cy="2695575"/>
@@ -2132,7 +2760,7 @@
                     </pic:cNvPicPr>
                   </pic:nvPicPr>
                   <pic:blipFill>
-                    <a:blip r:embed="rId22">
+                    <a:blip r:embed="rId29">
                       <a:extLst>
                         <a:ext uri="{28A0092B-C50C-407E-A947-70E740481C1C}">
                           <a14:useLocalDpi xmlns:a14="http://schemas.microsoft.com/office/drawing/2010/main" val="0"/>
@@ -2240,7 +2868,6 @@
     <w:p/>
     <w:p>
       <w:r>
-        <w:lastRenderedPageBreak/>
         <w:t>Case3.2a+:</w:t>
       </w:r>
     </w:p>
@@ -2250,6 +2877,7 @@
           <w:noProof/>
           <w:lang w:eastAsia="en-IN"/>
         </w:rPr>
+        <w:lastRenderedPageBreak/>
         <w:drawing>
           <wp:inline distT="0" distB="0" distL="0" distR="0">
             <wp:extent cx="5731510" cy="3323543"/>
@@ -2268,7 +2896,7 @@
                     </pic:cNvPicPr>
                   </pic:nvPicPr>
                   <pic:blipFill>
-                    <a:blip r:embed="rId24">
+                    <a:blip r:embed="rId30">
                       <a:extLst>
                         <a:ext uri="{28A0092B-C50C-407E-A947-70E740481C1C}">
                           <a14:useLocalDpi xmlns:a14="http://schemas.microsoft.com/office/drawing/2010/main" val="0"/>
@@ -2369,7 +2997,6 @@
     <w:p/>
     <w:p>
       <w:r>
-        <w:lastRenderedPageBreak/>
         <w:t>Case3.2a0:</w:t>
       </w:r>
     </w:p>
@@ -2379,6 +3006,7 @@
           <w:noProof/>
           <w:lang w:eastAsia="en-IN"/>
         </w:rPr>
+        <w:lastRenderedPageBreak/>
         <w:drawing>
           <wp:inline distT="0" distB="0" distL="0" distR="0">
             <wp:extent cx="5731510" cy="3366567"/>
@@ -2397,7 +3025,7 @@
                     </pic:cNvPicPr>
                   </pic:nvPicPr>
                   <pic:blipFill>
-                    <a:blip r:embed="rId26">
+                    <a:blip r:embed="rId31">
                       <a:extLst>
                         <a:ext uri="{28A0092B-C50C-407E-A947-70E740481C1C}">
                           <a14:useLocalDpi xmlns:a14="http://schemas.microsoft.com/office/drawing/2010/main" val="0"/>
@@ -2458,7 +3086,7 @@
                     </pic:cNvPicPr>
                   </pic:nvPicPr>
                   <pic:blipFill>
-                    <a:blip r:embed="rId27">
+                    <a:blip r:embed="rId32">
                       <a:extLst>
                         <a:ext uri="{28A0092B-C50C-407E-A947-70E740481C1C}">
                           <a14:useLocalDpi xmlns:a14="http://schemas.microsoft.com/office/drawing/2010/main" val="0"/>
@@ -2499,7 +3127,6 @@
     <w:p/>
     <w:p>
       <w:r>
-        <w:lastRenderedPageBreak/>
         <w:t>Case 3.2a-:</w:t>
       </w:r>
     </w:p>
@@ -2509,6 +3136,7 @@
           <w:noProof/>
           <w:lang w:eastAsia="en-IN"/>
         </w:rPr>
+        <w:lastRenderedPageBreak/>
         <w:drawing>
           <wp:inline distT="0" distB="0" distL="0" distR="0">
             <wp:extent cx="5731510" cy="3366567"/>
@@ -2527,7 +3155,7 @@
                     </pic:cNvPicPr>
                   </pic:nvPicPr>
                   <pic:blipFill>
-                    <a:blip r:embed="rId28">
+                    <a:blip r:embed="rId33">
                       <a:extLst>
                         <a:ext uri="{28A0092B-C50C-407E-A947-70E740481C1C}">
                           <a14:useLocalDpi xmlns:a14="http://schemas.microsoft.com/office/drawing/2010/main" val="0"/>
@@ -2588,7 +3216,7 @@
                     </pic:cNvPicPr>
                   </pic:nvPicPr>
                   <pic:blipFill>
-                    <a:blip r:embed="rId29">
+                    <a:blip r:embed="rId27">
                       <a:extLst>
                         <a:ext uri="{28A0092B-C50C-407E-A947-70E740481C1C}">
                           <a14:useLocalDpi xmlns:a14="http://schemas.microsoft.com/office/drawing/2010/main" val="0"/>
@@ -2629,7 +3257,6 @@
     <w:p/>
     <w:p>
       <w:r>
-        <w:lastRenderedPageBreak/>
         <w:t>Case 3.2b+:</w:t>
       </w:r>
     </w:p>
@@ -2639,6 +3266,7 @@
           <w:noProof/>
           <w:lang w:eastAsia="en-IN"/>
         </w:rPr>
+        <w:lastRenderedPageBreak/>
         <w:drawing>
           <wp:inline distT="0" distB="0" distL="0" distR="0">
             <wp:extent cx="5731510" cy="3323543"/>
@@ -2657,7 +3285,7 @@
                     </pic:cNvPicPr>
                   </pic:nvPicPr>
                   <pic:blipFill>
-                    <a:blip r:embed="rId30">
+                    <a:blip r:embed="rId34">
                       <a:extLst>
                         <a:ext uri="{28A0092B-C50C-407E-A947-70E740481C1C}">
                           <a14:useLocalDpi xmlns:a14="http://schemas.microsoft.com/office/drawing/2010/main" val="0"/>
@@ -2718,7 +3346,7 @@
                     </pic:cNvPicPr>
                   </pic:nvPicPr>
                   <pic:blipFill>
-                    <a:blip r:embed="rId31">
+                    <a:blip r:embed="rId35">
                       <a:extLst>
                         <a:ext uri="{28A0092B-C50C-407E-A947-70E740481C1C}">
                           <a14:useLocalDpi xmlns:a14="http://schemas.microsoft.com/office/drawing/2010/main" val="0"/>
@@ -2759,7 +3387,6 @@
     <w:p/>
     <w:p>
       <w:r>
-        <w:lastRenderedPageBreak/>
         <w:t>Case 3.2b0:</w:t>
       </w:r>
     </w:p>
@@ -2769,6 +3396,7 @@
           <w:noProof/>
           <w:lang w:eastAsia="en-IN"/>
         </w:rPr>
+        <w:lastRenderedPageBreak/>
         <w:drawing>
           <wp:inline distT="0" distB="0" distL="0" distR="0">
             <wp:extent cx="5731510" cy="3307692"/>
@@ -2787,7 +3415,7 @@
                     </pic:cNvPicPr>
                   </pic:nvPicPr>
                   <pic:blipFill>
-                    <a:blip r:embed="rId32">
+                    <a:blip r:embed="rId36">
                       <a:extLst>
                         <a:ext uri="{28A0092B-C50C-407E-A947-70E740481C1C}">
                           <a14:useLocalDpi xmlns:a14="http://schemas.microsoft.com/office/drawing/2010/main" val="0"/>
@@ -2848,7 +3476,7 @@
                     </pic:cNvPicPr>
                   </pic:nvPicPr>
                   <pic:blipFill>
-                    <a:blip r:embed="rId33">
+                    <a:blip r:embed="rId37">
                       <a:extLst>
                         <a:ext uri="{28A0092B-C50C-407E-A947-70E740481C1C}">
                           <a14:useLocalDpi xmlns:a14="http://schemas.microsoft.com/office/drawing/2010/main" val="0"/>
@@ -2889,7 +3517,6 @@
     <w:p/>
     <w:p>
       <w:r>
-        <w:lastRenderedPageBreak/>
         <w:t>Case 3.2b-:</w:t>
       </w:r>
     </w:p>
@@ -2899,6 +3526,7 @@
           <w:noProof/>
           <w:lang w:eastAsia="en-IN"/>
         </w:rPr>
+        <w:lastRenderedPageBreak/>
         <w:drawing>
           <wp:inline distT="0" distB="0" distL="0" distR="0">
             <wp:extent cx="5731510" cy="3366567"/>
@@ -2917,7 +3545,7 @@
                     </pic:cNvPicPr>
                   </pic:nvPicPr>
                   <pic:blipFill>
-                    <a:blip r:embed="rId34">
+                    <a:blip r:embed="rId38">
                       <a:extLst>
                         <a:ext uri="{28A0092B-C50C-407E-A947-70E740481C1C}">
                           <a14:useLocalDpi xmlns:a14="http://schemas.microsoft.com/office/drawing/2010/main" val="0"/>
@@ -2978,7 +3606,7 @@
                     </pic:cNvPicPr>
                   </pic:nvPicPr>
                   <pic:blipFill>
-                    <a:blip r:embed="rId35">
+                    <a:blip r:embed="rId39">
                       <a:extLst>
                         <a:ext uri="{28A0092B-C50C-407E-A947-70E740481C1C}">
                           <a14:useLocalDpi xmlns:a14="http://schemas.microsoft.com/office/drawing/2010/main" val="0"/>
@@ -3018,7 +3646,6 @@
     <w:p/>
     <w:p>
       <w:r>
-        <w:lastRenderedPageBreak/>
         <w:t>Case 3.3a:</w:t>
       </w:r>
     </w:p>
@@ -3028,6 +3655,7 @@
           <w:noProof/>
           <w:lang w:eastAsia="en-IN"/>
         </w:rPr>
+        <w:lastRenderedPageBreak/>
         <w:drawing>
           <wp:inline distT="0" distB="0" distL="0" distR="0">
             <wp:extent cx="4105275" cy="2695575"/>
@@ -3046,7 +3674,7 @@
                     </pic:cNvPicPr>
                   </pic:nvPicPr>
                   <pic:blipFill>
-                    <a:blip r:embed="rId36">
+                    <a:blip r:embed="rId40">
                       <a:extLst>
                         <a:ext uri="{28A0092B-C50C-407E-A947-70E740481C1C}">
                           <a14:useLocalDpi xmlns:a14="http://schemas.microsoft.com/office/drawing/2010/main" val="0"/>
@@ -3107,7 +3735,7 @@
                     </pic:cNvPicPr>
                   </pic:nvPicPr>
                   <pic:blipFill>
-                    <a:blip r:embed="rId37">
+                    <a:blip r:embed="rId41">
                       <a:extLst>
                         <a:ext uri="{28A0092B-C50C-407E-A947-70E740481C1C}">
                           <a14:useLocalDpi xmlns:a14="http://schemas.microsoft.com/office/drawing/2010/main" val="0"/>
@@ -3149,7 +3777,6 @@
     <w:p/>
     <w:p>
       <w:r>
-        <w:lastRenderedPageBreak/>
         <w:t>Case 3.3b:</w:t>
       </w:r>
     </w:p>
@@ -3159,6 +3786,7 @@
           <w:noProof/>
           <w:lang w:eastAsia="en-IN"/>
         </w:rPr>
+        <w:lastRenderedPageBreak/>
         <w:drawing>
           <wp:inline distT="0" distB="0" distL="0" distR="0">
             <wp:extent cx="4124325" cy="2695575"/>
@@ -3177,7 +3805,7 @@
                     </pic:cNvPicPr>
                   </pic:nvPicPr>
                   <pic:blipFill>
-                    <a:blip r:embed="rId38">
+                    <a:blip r:embed="rId42">
                       <a:extLst>
                         <a:ext uri="{28A0092B-C50C-407E-A947-70E740481C1C}">
                           <a14:useLocalDpi xmlns:a14="http://schemas.microsoft.com/office/drawing/2010/main" val="0"/>
@@ -3239,7 +3867,7 @@
                     </pic:cNvPicPr>
                   </pic:nvPicPr>
                   <pic:blipFill>
-                    <a:blip r:embed="rId39">
+                    <a:blip r:embed="rId43">
                       <a:extLst>
                         <a:ext uri="{28A0092B-C50C-407E-A947-70E740481C1C}">
                           <a14:useLocalDpi xmlns:a14="http://schemas.microsoft.com/office/drawing/2010/main" val="0"/>
@@ -3270,8 +3898,619 @@
           </wp:inline>
         </w:drawing>
       </w:r>
-      <w:bookmarkStart w:id="0" w:name="_GoBack"/>
-      <w:bookmarkEnd w:id="0"/>
+    </w:p>
+    <w:p/>
+    <w:p/>
+    <w:p/>
+    <w:p/>
+    <w:p/>
+    <w:p/>
+    <w:p>
+      <w:pPr>
+        <w:pStyle w:val="Heading1"/>
+        <w:jc w:val="center"/>
+        <w:rPr>
+          <w:sz w:val="48"/>
+        </w:rPr>
+      </w:pPr>
+      <w:r>
+        <w:rPr>
+          <w:sz w:val="48"/>
+        </w:rPr>
+        <w:lastRenderedPageBreak/>
+        <w:t>Search</w:t>
+      </w:r>
+    </w:p>
+    <w:p>
+      <w:r>
+        <w:t>Searching is very simple. We search for the element recursively. If element value is equal to the current node’s values, return true as the element is found. If element’s value is less than node’s key value, search recursively in left sub tree. Otherwise search in right sub tree. If node is NULL, return false. So if we cannot find the element, we will ultimately reach NULL and hence return false.</w:t>
+      </w:r>
+    </w:p>
+    <w:p/>
+    <w:p/>
+    <w:p/>
+    <w:p/>
+    <w:p/>
+    <w:p/>
+    <w:p/>
+    <w:p/>
+    <w:p/>
+    <w:p/>
+    <w:p/>
+    <w:p/>
+    <w:p/>
+    <w:p/>
+    <w:p/>
+    <w:p/>
+    <w:p/>
+    <w:p/>
+    <w:p/>
+    <w:p/>
+    <w:p/>
+    <w:p>
+      <w:pPr>
+        <w:pStyle w:val="Heading1"/>
+        <w:jc w:val="center"/>
+        <w:rPr>
+          <w:sz w:val="48"/>
+        </w:rPr>
+      </w:pPr>
+      <w:r>
+        <w:rPr>
+          <w:sz w:val="48"/>
+        </w:rPr>
+        <w:lastRenderedPageBreak/>
+        <w:t>Print Tree</w:t>
+      </w:r>
+    </w:p>
+    <w:p>
+      <w:pPr>
+        <w:jc w:val="both"/>
+        <w:rPr>
+          <w:rStyle w:val="fontstyle01"/>
+        </w:rPr>
+      </w:pPr>
+      <w:r>
+        <w:rPr>
+          <w:rStyle w:val="fontstyle01"/>
+        </w:rPr>
+        <w:t>The purpose of this function is to generate .</w:t>
+      </w:r>
+      <w:proofErr w:type="spellStart"/>
+      <w:r>
+        <w:rPr>
+          <w:rStyle w:val="fontstyle01"/>
+        </w:rPr>
+        <w:t>gv</w:t>
+      </w:r>
+      <w:proofErr w:type="spellEnd"/>
+      <w:r>
+        <w:rPr>
+          <w:rStyle w:val="fontstyle01"/>
+        </w:rPr>
+        <w:t xml:space="preserve"> file which will be parsed by </w:t>
+      </w:r>
+      <w:proofErr w:type="spellStart"/>
+      <w:r>
+        <w:rPr>
+          <w:rStyle w:val="fontstyle01"/>
+        </w:rPr>
+        <w:t>graphwiz</w:t>
+      </w:r>
+      <w:proofErr w:type="spellEnd"/>
+      <w:r>
+        <w:rPr>
+          <w:rStyle w:val="fontstyle01"/>
+        </w:rPr>
+        <w:t xml:space="preserve"> utility to</w:t>
+      </w:r>
+      <w:r>
+        <w:rPr>
+          <w:rFonts w:ascii="Calibri" w:hAnsi="Calibri"/>
+          <w:color w:val="000000"/>
+        </w:rPr>
+        <w:br/>
+      </w:r>
+      <w:r>
+        <w:rPr>
+          <w:rStyle w:val="fontstyle01"/>
+        </w:rPr>
+        <w:t xml:space="preserve">produce an image of the tree. We traverse the tree in a </w:t>
+      </w:r>
+      <w:proofErr w:type="spellStart"/>
+      <w:r>
+        <w:rPr>
+          <w:rStyle w:val="fontstyle01"/>
+        </w:rPr>
+        <w:t>preorder</w:t>
+      </w:r>
+      <w:proofErr w:type="spellEnd"/>
+      <w:r>
+        <w:rPr>
+          <w:rStyle w:val="fontstyle01"/>
+        </w:rPr>
+        <w:t xml:space="preserve"> manner. When we arrive at a node</w:t>
+      </w:r>
+      <w:r>
+        <w:rPr>
+          <w:rFonts w:ascii="Calibri" w:hAnsi="Calibri"/>
+          <w:color w:val="000000"/>
+        </w:rPr>
+        <w:br/>
+      </w:r>
+      <w:r>
+        <w:rPr>
+          <w:rStyle w:val="fontstyle01"/>
+        </w:rPr>
+        <w:t>in our traversal, we add node in the .</w:t>
+      </w:r>
+      <w:proofErr w:type="spellStart"/>
+      <w:r>
+        <w:rPr>
+          <w:rStyle w:val="fontstyle01"/>
+        </w:rPr>
+        <w:t>gv</w:t>
+      </w:r>
+      <w:proofErr w:type="spellEnd"/>
+      <w:r>
+        <w:rPr>
+          <w:rStyle w:val="fontstyle01"/>
+        </w:rPr>
+        <w:t xml:space="preserve"> file. Then we recur for left and right </w:t>
+      </w:r>
+      <w:proofErr w:type="spellStart"/>
+      <w:r>
+        <w:rPr>
+          <w:rStyle w:val="fontstyle01"/>
+        </w:rPr>
+        <w:t>subtrees</w:t>
+      </w:r>
+      <w:proofErr w:type="spellEnd"/>
+      <w:r>
+        <w:rPr>
+          <w:rStyle w:val="fontstyle01"/>
+        </w:rPr>
+        <w:t>. When we</w:t>
+      </w:r>
+      <w:r>
+        <w:rPr>
+          <w:rFonts w:ascii="Calibri" w:hAnsi="Calibri"/>
+          <w:color w:val="000000"/>
+        </w:rPr>
+        <w:br/>
+      </w:r>
+      <w:r>
+        <w:rPr>
+          <w:rStyle w:val="fontstyle01"/>
+        </w:rPr>
+        <w:t>return from recursive call from a sub tree, we add an edge from the root node to the left or right sub</w:t>
+      </w:r>
+      <w:r>
+        <w:rPr>
+          <w:rFonts w:ascii="Calibri" w:hAnsi="Calibri"/>
+          <w:color w:val="000000"/>
+        </w:rPr>
+        <w:br/>
+      </w:r>
+      <w:r>
+        <w:rPr>
+          <w:rStyle w:val="fontstyle01"/>
+        </w:rPr>
+        <w:t>trees’ root node. At the end we have the complete .</w:t>
+      </w:r>
+      <w:proofErr w:type="spellStart"/>
+      <w:r>
+        <w:rPr>
+          <w:rStyle w:val="fontstyle01"/>
+        </w:rPr>
+        <w:t>gv</w:t>
+      </w:r>
+      <w:proofErr w:type="spellEnd"/>
+      <w:r>
+        <w:rPr>
+          <w:rStyle w:val="fontstyle01"/>
+        </w:rPr>
+        <w:t xml:space="preserve"> file. From outside of the program, run the</w:t>
+      </w:r>
+      <w:r>
+        <w:rPr>
+          <w:rFonts w:ascii="Calibri" w:hAnsi="Calibri"/>
+          <w:color w:val="000000"/>
+        </w:rPr>
+        <w:br/>
+      </w:r>
+      <w:r>
+        <w:rPr>
+          <w:rStyle w:val="fontstyle01"/>
+        </w:rPr>
+        <w:t>following command to convert a .</w:t>
+      </w:r>
+      <w:proofErr w:type="spellStart"/>
+      <w:r>
+        <w:rPr>
+          <w:rStyle w:val="fontstyle01"/>
+        </w:rPr>
+        <w:t>gv</w:t>
+      </w:r>
+      <w:proofErr w:type="spellEnd"/>
+      <w:r>
+        <w:rPr>
+          <w:rStyle w:val="fontstyle01"/>
+        </w:rPr>
+        <w:t xml:space="preserve"> file to .</w:t>
+      </w:r>
+      <w:proofErr w:type="spellStart"/>
+      <w:r>
+        <w:rPr>
+          <w:rStyle w:val="fontstyle01"/>
+        </w:rPr>
+        <w:t>png</w:t>
+      </w:r>
+      <w:proofErr w:type="spellEnd"/>
+      <w:r>
+        <w:rPr>
+          <w:rStyle w:val="fontstyle01"/>
+        </w:rPr>
+        <w:t xml:space="preserve"> file which is our required image.</w:t>
+      </w:r>
+    </w:p>
+    <w:p>
+      <w:pPr>
+        <w:rPr>
+          <w:rStyle w:val="fontstyle21"/>
+        </w:rPr>
+      </w:pPr>
+      <w:r>
+        <w:rPr>
+          <w:rFonts w:ascii="Calibri" w:hAnsi="Calibri"/>
+          <w:color w:val="000000"/>
+        </w:rPr>
+        <w:br/>
+      </w:r>
+      <w:proofErr w:type="gramStart"/>
+      <w:r>
+        <w:rPr>
+          <w:rStyle w:val="fontstyle21"/>
+        </w:rPr>
+        <w:t>dot</w:t>
+      </w:r>
+      <w:proofErr w:type="gramEnd"/>
+      <w:r>
+        <w:rPr>
+          <w:rStyle w:val="fontstyle21"/>
+        </w:rPr>
+        <w:t xml:space="preserve"> -</w:t>
+      </w:r>
+      <w:proofErr w:type="spellStart"/>
+      <w:r>
+        <w:rPr>
+          <w:rStyle w:val="fontstyle21"/>
+        </w:rPr>
+        <w:t>Tpng</w:t>
+      </w:r>
+      <w:proofErr w:type="spellEnd"/>
+      <w:r>
+        <w:rPr>
+          <w:rStyle w:val="fontstyle21"/>
+        </w:rPr>
+        <w:t xml:space="preserve"> </w:t>
+      </w:r>
+      <w:proofErr w:type="spellStart"/>
+      <w:r>
+        <w:rPr>
+          <w:rStyle w:val="fontstyle21"/>
+        </w:rPr>
+        <w:t>graph.gv</w:t>
+      </w:r>
+      <w:proofErr w:type="spellEnd"/>
+      <w:r>
+        <w:rPr>
+          <w:rStyle w:val="fontstyle21"/>
+        </w:rPr>
+        <w:t xml:space="preserve"> -o graph.png</w:t>
+      </w:r>
+    </w:p>
+    <w:p>
+      <w:pPr>
+        <w:rPr>
+          <w:rStyle w:val="fontstyle21"/>
+        </w:rPr>
+      </w:pPr>
+    </w:p>
+    <w:p>
+      <w:pPr>
+        <w:rPr>
+          <w:rStyle w:val="fontstyle21"/>
+        </w:rPr>
+      </w:pPr>
+    </w:p>
+    <w:p>
+      <w:pPr>
+        <w:rPr>
+          <w:rStyle w:val="fontstyle21"/>
+          <w:b w:val="0"/>
+        </w:rPr>
+      </w:pPr>
+    </w:p>
+    <w:p>
+      <w:pPr>
+        <w:rPr>
+          <w:rStyle w:val="fontstyle21"/>
+          <w:b w:val="0"/>
+        </w:rPr>
+      </w:pPr>
+    </w:p>
+    <w:p>
+      <w:pPr>
+        <w:rPr>
+          <w:rStyle w:val="fontstyle21"/>
+          <w:b w:val="0"/>
+        </w:rPr>
+      </w:pPr>
+    </w:p>
+    <w:p>
+      <w:pPr>
+        <w:rPr>
+          <w:rStyle w:val="fontstyle21"/>
+          <w:b w:val="0"/>
+        </w:rPr>
+      </w:pPr>
+    </w:p>
+    <w:p>
+      <w:pPr>
+        <w:rPr>
+          <w:rStyle w:val="fontstyle21"/>
+          <w:b w:val="0"/>
+        </w:rPr>
+      </w:pPr>
+    </w:p>
+    <w:p>
+      <w:pPr>
+        <w:rPr>
+          <w:rStyle w:val="fontstyle21"/>
+          <w:b w:val="0"/>
+        </w:rPr>
+      </w:pPr>
+    </w:p>
+    <w:p>
+      <w:pPr>
+        <w:rPr>
+          <w:rStyle w:val="fontstyle21"/>
+          <w:b w:val="0"/>
+        </w:rPr>
+      </w:pPr>
+    </w:p>
+    <w:p>
+      <w:pPr>
+        <w:rPr>
+          <w:rStyle w:val="fontstyle21"/>
+          <w:b w:val="0"/>
+        </w:rPr>
+      </w:pPr>
+    </w:p>
+    <w:p>
+      <w:pPr>
+        <w:rPr>
+          <w:rStyle w:val="fontstyle21"/>
+          <w:b w:val="0"/>
+        </w:rPr>
+      </w:pPr>
+    </w:p>
+    <w:p>
+      <w:pPr>
+        <w:rPr>
+          <w:rStyle w:val="fontstyle21"/>
+          <w:b w:val="0"/>
+        </w:rPr>
+      </w:pPr>
+    </w:p>
+    <w:p>
+      <w:pPr>
+        <w:rPr>
+          <w:rStyle w:val="fontstyle21"/>
+          <w:b w:val="0"/>
+        </w:rPr>
+      </w:pPr>
+    </w:p>
+    <w:p>
+      <w:pPr>
+        <w:rPr>
+          <w:rStyle w:val="fontstyle21"/>
+          <w:b w:val="0"/>
+        </w:rPr>
+      </w:pPr>
+    </w:p>
+    <w:p>
+      <w:pPr>
+        <w:rPr>
+          <w:rStyle w:val="fontstyle21"/>
+          <w:b w:val="0"/>
+        </w:rPr>
+      </w:pPr>
+    </w:p>
+    <w:p>
+      <w:pPr>
+        <w:rPr>
+          <w:rStyle w:val="fontstyle21"/>
+          <w:b w:val="0"/>
+        </w:rPr>
+      </w:pPr>
+    </w:p>
+    <w:p>
+      <w:pPr>
+        <w:rPr>
+          <w:rStyle w:val="fontstyle21"/>
+          <w:b w:val="0"/>
+        </w:rPr>
+      </w:pPr>
+    </w:p>
+    <w:p>
+      <w:pPr>
+        <w:rPr>
+          <w:rStyle w:val="fontstyle21"/>
+          <w:b w:val="0"/>
+        </w:rPr>
+      </w:pPr>
+    </w:p>
+    <w:p>
+      <w:pPr>
+        <w:rPr>
+          <w:rStyle w:val="fontstyle21"/>
+          <w:b w:val="0"/>
+        </w:rPr>
+      </w:pPr>
+    </w:p>
+    <w:p>
+      <w:pPr>
+        <w:rPr>
+          <w:rStyle w:val="fontstyle21"/>
+          <w:b w:val="0"/>
+        </w:rPr>
+      </w:pPr>
+    </w:p>
+    <w:p>
+      <w:pPr>
+        <w:pStyle w:val="Heading1"/>
+        <w:jc w:val="center"/>
+        <w:rPr>
+          <w:sz w:val="48"/>
+        </w:rPr>
+      </w:pPr>
+      <w:r>
+        <w:rPr>
+          <w:sz w:val="48"/>
+        </w:rPr>
+        <w:lastRenderedPageBreak/>
+        <w:t>Constructor</w:t>
+      </w:r>
+    </w:p>
+    <w:p/>
+    <w:p>
+      <w:r>
+        <w:t>It simply sets the root pointer to NULL</w:t>
+      </w:r>
+    </w:p>
+    <w:p/>
+    <w:p>
+      <w:pPr>
+        <w:pStyle w:val="Heading1"/>
+        <w:jc w:val="center"/>
+        <w:rPr>
+          <w:sz w:val="48"/>
+        </w:rPr>
+      </w:pPr>
+      <w:r>
+        <w:rPr>
+          <w:sz w:val="48"/>
+        </w:rPr>
+        <w:t xml:space="preserve">Copy </w:t>
+      </w:r>
+      <w:r>
+        <w:rPr>
+          <w:sz w:val="48"/>
+        </w:rPr>
+        <w:t>Constructor</w:t>
+      </w:r>
+    </w:p>
+    <w:p>
+      <w:r>
+        <w:rPr>
+          <w:rStyle w:val="fontstyle01"/>
+        </w:rPr>
+        <w:t>This creates a new tree which is an exact clone of an existing tree. We pass the tree to be cloned in</w:t>
+      </w:r>
+      <w:r>
+        <w:rPr>
+          <w:rFonts w:ascii="Calibri" w:hAnsi="Calibri"/>
+          <w:color w:val="000000"/>
+        </w:rPr>
+        <w:br/>
+      </w:r>
+      <w:r>
+        <w:rPr>
+          <w:rStyle w:val="fontstyle01"/>
+        </w:rPr>
+        <w:t>argument. Copy constructor creates a new tree object, but the child nodes are not present yet. To</w:t>
+      </w:r>
+      <w:r>
+        <w:rPr>
+          <w:rFonts w:ascii="Calibri" w:hAnsi="Calibri"/>
+          <w:color w:val="000000"/>
+        </w:rPr>
+        <w:br/>
+      </w:r>
+      <w:r>
+        <w:rPr>
+          <w:rStyle w:val="fontstyle01"/>
+        </w:rPr>
+        <w:t xml:space="preserve">clone all the other nodes, we call clone method. </w:t>
+      </w:r>
+      <w:r>
+        <w:rPr>
+          <w:rStyle w:val="fontstyle01"/>
+        </w:rPr>
+        <w:t>When the clone method is called, a new node is created if the current node in the original tree is not NULL</w:t>
+      </w:r>
+      <w:r>
+        <w:rPr>
+          <w:rStyle w:val="fontstyle01"/>
+        </w:rPr>
+        <w:t>.</w:t>
+      </w:r>
+      <w:r>
+        <w:rPr>
+          <w:rStyle w:val="fontstyle01"/>
+        </w:rPr>
+        <w:t xml:space="preserve"> Then key value is copied from the original node to new node. </w:t>
+      </w:r>
+      <w:r>
+        <w:rPr>
+          <w:rStyle w:val="fontstyle01"/>
+        </w:rPr>
+        <w:t xml:space="preserve"> Then if there is to be a left sub tr</w:t>
+      </w:r>
+      <w:r>
+        <w:rPr>
+          <w:rStyle w:val="fontstyle01"/>
+        </w:rPr>
+        <w:t xml:space="preserve">ee, then left recursion is made and root node of left sub tree is set as left child of the new node. Similarly we go for right sub tree recursion. </w:t>
+      </w:r>
+      <w:r>
+        <w:rPr>
+          <w:rStyle w:val="fontstyle01"/>
+        </w:rPr>
+        <w:t xml:space="preserve"> We follow a pre</w:t>
+      </w:r>
+      <w:r>
+        <w:rPr>
+          <w:rStyle w:val="fontstyle01"/>
+        </w:rPr>
+        <w:t xml:space="preserve"> </w:t>
+      </w:r>
+      <w:r>
+        <w:rPr>
+          <w:rStyle w:val="fontstyle01"/>
+        </w:rPr>
+        <w:t>order traversal</w:t>
+      </w:r>
+      <w:r>
+        <w:rPr>
+          <w:rStyle w:val="fontstyle01"/>
+        </w:rPr>
+        <w:t xml:space="preserve"> </w:t>
+      </w:r>
+      <w:r>
+        <w:rPr>
+          <w:rStyle w:val="fontstyle01"/>
+        </w:rPr>
+        <w:t>in this function.</w:t>
+      </w:r>
+      <w:r>
+        <w:rPr>
+          <w:rStyle w:val="fontstyle01"/>
+        </w:rPr>
+        <w:t xml:space="preserve"> Finally we have an exact clone of the existing tree.</w:t>
+      </w:r>
     </w:p>
     <w:sectPr>
       <w:pgSz w:w="11906" w:h="16838"/>
@@ -3914,6 +5153,36 @@
       <w:szCs w:val="16"/>
     </w:rPr>
   </w:style>
+  <w:style w:type="character" w:customStyle="1" w:styleId="fontstyle01">
+    <w:name w:val="fontstyle01"/>
+    <w:basedOn w:val="DefaultParagraphFont"/>
+    <w:rsid w:val="006254CE"/>
+    <w:rPr>
+      <w:rFonts w:ascii="Calibri" w:hAnsi="Calibri" w:hint="default"/>
+      <w:b w:val="0"/>
+      <w:bCs w:val="0"/>
+      <w:i w:val="0"/>
+      <w:iCs w:val="0"/>
+      <w:color w:val="000000"/>
+      <w:sz w:val="22"/>
+      <w:szCs w:val="22"/>
+    </w:rPr>
+  </w:style>
+  <w:style w:type="character" w:customStyle="1" w:styleId="fontstyle21">
+    <w:name w:val="fontstyle21"/>
+    <w:basedOn w:val="DefaultParagraphFont"/>
+    <w:rsid w:val="006254CE"/>
+    <w:rPr>
+      <w:rFonts w:ascii="Calibri" w:hAnsi="Calibri" w:hint="default"/>
+      <w:b/>
+      <w:bCs/>
+      <w:i w:val="0"/>
+      <w:iCs w:val="0"/>
+      <w:color w:val="000000"/>
+      <w:sz w:val="22"/>
+      <w:szCs w:val="22"/>
+    </w:rPr>
+  </w:style>
 </w:styles>
 </file>
 
@@ -4185,6 +5454,36 @@
       <w:rFonts w:ascii="Tahoma" w:hAnsi="Tahoma" w:cs="Tahoma"/>
       <w:sz w:val="16"/>
       <w:szCs w:val="16"/>
+    </w:rPr>
+  </w:style>
+  <w:style w:type="character" w:customStyle="1" w:styleId="fontstyle01">
+    <w:name w:val="fontstyle01"/>
+    <w:basedOn w:val="DefaultParagraphFont"/>
+    <w:rsid w:val="006254CE"/>
+    <w:rPr>
+      <w:rFonts w:ascii="Calibri" w:hAnsi="Calibri" w:hint="default"/>
+      <w:b w:val="0"/>
+      <w:bCs w:val="0"/>
+      <w:i w:val="0"/>
+      <w:iCs w:val="0"/>
+      <w:color w:val="000000"/>
+      <w:sz w:val="22"/>
+      <w:szCs w:val="22"/>
+    </w:rPr>
+  </w:style>
+  <w:style w:type="character" w:customStyle="1" w:styleId="fontstyle21">
+    <w:name w:val="fontstyle21"/>
+    <w:basedOn w:val="DefaultParagraphFont"/>
+    <w:rsid w:val="006254CE"/>
+    <w:rPr>
+      <w:rFonts w:ascii="Calibri" w:hAnsi="Calibri" w:hint="default"/>
+      <w:b/>
+      <w:bCs/>
+      <w:i w:val="0"/>
+      <w:iCs w:val="0"/>
+      <w:color w:val="000000"/>
+      <w:sz w:val="22"/>
+      <w:szCs w:val="22"/>
     </w:rPr>
   </w:style>
 </w:styles>
@@ -4445,7 +5744,7 @@
   <a:extraClrSchemeLst/>
   <a:extLst>
     <a:ext uri="{05A4C25C-085E-4340-85A3-A5531E510DB2}">
-      <thm15:themeFamily xmlns="" xmlns:thm15="http://schemas.microsoft.com/office/thememl/2012/main" name="Office Theme" id="{62F939B6-93AF-4DB8-9C6B-D6C7DFDC589F}" vid="{4A3C46E8-61CC-4603-A589-7422A47A8E4A}"/>
+      <thm15:themeFamily xmlns:thm15="http://schemas.microsoft.com/office/thememl/2012/main" xmlns="" name="Office Theme" id="{62F939B6-93AF-4DB8-9C6B-D6C7DFDC589F}" vid="{4A3C46E8-61CC-4603-A589-7422A47A8E4A}"/>
     </a:ext>
   </a:extLst>
 </a:theme>

</xml_diff>